<commit_message>
cambio en el tipo y tamaño de letra
</commit_message>
<xml_diff>
--- a/Desarrollo/AGSCPI/AGSCPI-DER/AGSCPI-DERAU.DOCX
+++ b/Desarrollo/AGSCPI/AGSCPI-DER/AGSCPI-DERAU.DOCX
@@ -1,6 +1,6 @@
 
 <file path=word/document.xml><?xml version="1.0" encoding="utf-8"?>
-<w:document xmlns:wpc="http://schemas.microsoft.com/office/word/2010/wordprocessingCanvas" xmlns:cx="http://schemas.microsoft.com/office/drawing/2014/chartex" xmlns:mc="http://schemas.openxmlformats.org/markup-compatibility/2006" xmlns:o="urn:schemas-microsoft-com:office:office" xmlns:r="http://schemas.openxmlformats.org/officeDocument/2006/relationships" xmlns:m="http://schemas.openxmlformats.org/officeDocument/2006/math" xmlns:v="urn:schemas-microsoft-com:vml" xmlns:wp14="http://schemas.microsoft.com/office/word/2010/wordprocessingDrawing" xmlns:wp="http://schemas.openxmlformats.org/drawingml/2006/wordprocessingDrawing" xmlns:w10="urn:schemas-microsoft-com:office:word" xmlns:w="http://schemas.openxmlformats.org/wordprocessingml/2006/main" xmlns:w14="http://schemas.microsoft.com/office/word/2010/wordml" xmlns:w15="http://schemas.microsoft.com/office/word/2012/wordml" xmlns:w16se="http://schemas.microsoft.com/office/word/2015/wordml/symex" xmlns:wpg="http://schemas.microsoft.com/office/word/2010/wordprocessingGroup" xmlns:wpi="http://schemas.microsoft.com/office/word/2010/wordprocessingInk" xmlns:wne="http://schemas.microsoft.com/office/word/2006/wordml" xmlns:wps="http://schemas.microsoft.com/office/word/2010/wordprocessingShape" mc:Ignorable="w14 w15 w16se wp14">
+<w:document xmlns:wpc="http://schemas.microsoft.com/office/word/2010/wordprocessingCanvas" xmlns:cx="http://schemas.microsoft.com/office/drawing/2014/chartex" xmlns:cx1="http://schemas.microsoft.com/office/drawing/2015/9/8/chartex" xmlns:mc="http://schemas.openxmlformats.org/markup-compatibility/2006" xmlns:o="urn:schemas-microsoft-com:office:office" xmlns:r="http://schemas.openxmlformats.org/officeDocument/2006/relationships" xmlns:m="http://schemas.openxmlformats.org/officeDocument/2006/math" xmlns:v="urn:schemas-microsoft-com:vml" xmlns:wp14="http://schemas.microsoft.com/office/word/2010/wordprocessingDrawing" xmlns:wp="http://schemas.openxmlformats.org/drawingml/2006/wordprocessingDrawing" xmlns:w10="urn:schemas-microsoft-com:office:word" xmlns:w="http://schemas.openxmlformats.org/wordprocessingml/2006/main" xmlns:w14="http://schemas.microsoft.com/office/word/2010/wordml" xmlns:w15="http://schemas.microsoft.com/office/word/2012/wordml" xmlns:w16se="http://schemas.microsoft.com/office/word/2015/wordml/symex" xmlns:wpg="http://schemas.microsoft.com/office/word/2010/wordprocessingGroup" xmlns:wpi="http://schemas.microsoft.com/office/word/2010/wordprocessingInk" xmlns:wne="http://schemas.microsoft.com/office/word/2006/wordml" xmlns:wps="http://schemas.microsoft.com/office/word/2010/wordprocessingShape" mc:Ignorable="w14 w15 w16se wp14">
   <w:body>
     <w:tbl>
       <w:tblPr>
@@ -42,6 +42,7 @@
                 <w:b/>
               </w:rPr>
             </w:pPr>
+            <w:bookmarkStart w:id="0" w:name="_GoBack"/>
             <w:r>
               <w:rPr>
                 <w:b/>
@@ -115,10 +116,7 @@
               <w:spacing w:before="240"/>
             </w:pPr>
             <w:r>
-              <w:t>Autentificación de U</w:t>
-            </w:r>
-            <w:r>
-              <w:t>suario</w:t>
+              <w:t>Autentificación de Usuario</w:t>
             </w:r>
           </w:p>
         </w:tc>
@@ -170,9 +168,7 @@
             <w:hyperlink r:id="rId5" w:anchor="heading=h.97l0qyjdzjb5">
               <w:r>
                 <w:rPr>
-                  <w:rFonts w:ascii="Calibri" w:eastAsia="Calibri" w:hAnsi="Calibri" w:cs="Calibri"/>
-                  <w:sz w:val="24"/>
-                  <w:szCs w:val="24"/>
+                  <w:rFonts w:eastAsia="Calibri"/>
                 </w:rPr>
                 <w:t xml:space="preserve">Debe contar con </w:t>
               </w:r>
@@ -180,9 +176,7 @@
             <w:hyperlink r:id="rId6" w:anchor="heading=h.97l0qyjdzjb5">
               <w:r>
                 <w:rPr>
-                  <w:rFonts w:ascii="Calibri" w:eastAsia="Calibri" w:hAnsi="Calibri" w:cs="Calibri"/>
-                  <w:sz w:val="24"/>
-                  <w:szCs w:val="24"/>
+                  <w:rFonts w:eastAsia="Calibri"/>
                   <w:highlight w:val="white"/>
                 </w:rPr>
                 <w:t xml:space="preserve">una </w:t>
@@ -191,23 +185,17 @@
             <w:hyperlink r:id="rId7" w:anchor="heading=h.97l0qyjdzjb5">
               <w:r>
                 <w:rPr>
-                  <w:rFonts w:ascii="Calibri" w:eastAsia="Calibri" w:hAnsi="Calibri" w:cs="Calibri"/>
-                  <w:sz w:val="24"/>
-                  <w:szCs w:val="24"/>
+                  <w:rFonts w:eastAsia="Calibri"/>
                 </w:rPr>
-                <w:t>cu</w:t>
-              </w:r>
-              <w:bookmarkStart w:id="0" w:name="_GoBack"/>
-              <w:bookmarkEnd w:id="0"/>
-              <w:r>
-                <w:rPr>
-                  <w:rFonts w:ascii="Calibri" w:eastAsia="Calibri" w:hAnsi="Calibri" w:cs="Calibri"/>
-                  <w:sz w:val="24"/>
-                  <w:szCs w:val="24"/>
-                </w:rPr>
-                <w:t>enta de acceso a la aplicación: Cliente</w:t>
+                <w:t>cuenta de acceso a la aplicación: Cliente</w:t>
               </w:r>
             </w:hyperlink>
+            <w:r>
+              <w:rPr>
+                <w:rFonts w:eastAsia="Calibri"/>
+              </w:rPr>
+              <w:t>.</w:t>
+            </w:r>
           </w:p>
         </w:tc>
       </w:tr>
@@ -258,6 +246,9 @@
             <w:r>
               <w:t>El sistema podrá ser consultado por el cliente dependiendo de cumplir con los requisitos de registro y acceso crediticio en línea</w:t>
             </w:r>
+            <w:r>
+              <w:t>.</w:t>
+            </w:r>
           </w:p>
         </w:tc>
       </w:tr>
@@ -348,6 +339,7 @@
           </w:p>
         </w:tc>
       </w:tr>
+      <w:bookmarkEnd w:id="0"/>
     </w:tbl>
     <w:p/>
     <w:sectPr>
@@ -361,7 +353,7 @@
 </file>
 
 <file path=word/numbering.xml><?xml version="1.0" encoding="utf-8"?>
-<w:numbering xmlns:wpc="http://schemas.microsoft.com/office/word/2010/wordprocessingCanvas" xmlns:cx="http://schemas.microsoft.com/office/drawing/2014/chartex" xmlns:mc="http://schemas.openxmlformats.org/markup-compatibility/2006" xmlns:o="urn:schemas-microsoft-com:office:office" xmlns:r="http://schemas.openxmlformats.org/officeDocument/2006/relationships" xmlns:m="http://schemas.openxmlformats.org/officeDocument/2006/math" xmlns:v="urn:schemas-microsoft-com:vml" xmlns:wp14="http://schemas.microsoft.com/office/word/2010/wordprocessingDrawing" xmlns:wp="http://schemas.openxmlformats.org/drawingml/2006/wordprocessingDrawing" xmlns:w10="urn:schemas-microsoft-com:office:word" xmlns:w="http://schemas.openxmlformats.org/wordprocessingml/2006/main" xmlns:w14="http://schemas.microsoft.com/office/word/2010/wordml" xmlns:w15="http://schemas.microsoft.com/office/word/2012/wordml" xmlns:w16se="http://schemas.microsoft.com/office/word/2015/wordml/symex" xmlns:wpg="http://schemas.microsoft.com/office/word/2010/wordprocessingGroup" xmlns:wpi="http://schemas.microsoft.com/office/word/2010/wordprocessingInk" xmlns:wne="http://schemas.microsoft.com/office/word/2006/wordml" xmlns:wps="http://schemas.microsoft.com/office/word/2010/wordprocessingShape" mc:Ignorable="w14 w15 w16se wp14">
+<w:numbering xmlns:wpc="http://schemas.microsoft.com/office/word/2010/wordprocessingCanvas" xmlns:cx="http://schemas.microsoft.com/office/drawing/2014/chartex" xmlns:cx1="http://schemas.microsoft.com/office/drawing/2015/9/8/chartex" xmlns:mc="http://schemas.openxmlformats.org/markup-compatibility/2006" xmlns:o="urn:schemas-microsoft-com:office:office" xmlns:r="http://schemas.openxmlformats.org/officeDocument/2006/relationships" xmlns:m="http://schemas.openxmlformats.org/officeDocument/2006/math" xmlns:v="urn:schemas-microsoft-com:vml" xmlns:wp14="http://schemas.microsoft.com/office/word/2010/wordprocessingDrawing" xmlns:wp="http://schemas.openxmlformats.org/drawingml/2006/wordprocessingDrawing" xmlns:w10="urn:schemas-microsoft-com:office:word" xmlns:w="http://schemas.openxmlformats.org/wordprocessingml/2006/main" xmlns:w14="http://schemas.microsoft.com/office/word/2010/wordml" xmlns:w15="http://schemas.microsoft.com/office/word/2012/wordml" xmlns:w16se="http://schemas.microsoft.com/office/word/2015/wordml/symex" xmlns:wpg="http://schemas.microsoft.com/office/word/2010/wordprocessingGroup" xmlns:wpi="http://schemas.microsoft.com/office/word/2010/wordprocessingInk" xmlns:wne="http://schemas.microsoft.com/office/word/2006/wordml" xmlns:wps="http://schemas.microsoft.com/office/word/2010/wordprocessingShape" mc:Ignorable="w14 w15 w16se wp14">
   <w:abstractNum w:abstractNumId="0" w15:restartNumberingAfterBreak="0">
     <w:nsid w:val="677E25DA"/>
     <w:multiLevelType w:val="multilevel"/>

</xml_diff>

<commit_message>
Revert "cambio en el tipo y tamaño de letra"
This reverts commit 739bdf55737c8c5d5ef658cb7771b32e7bf04ece.
</commit_message>
<xml_diff>
--- a/Desarrollo/AGSCPI/AGSCPI-DER/AGSCPI-DERAU.DOCX
+++ b/Desarrollo/AGSCPI/AGSCPI-DER/AGSCPI-DERAU.DOCX
@@ -1,6 +1,6 @@
 
 <file path=word/document.xml><?xml version="1.0" encoding="utf-8"?>
-<w:document xmlns:wpc="http://schemas.microsoft.com/office/word/2010/wordprocessingCanvas" xmlns:cx="http://schemas.microsoft.com/office/drawing/2014/chartex" xmlns:cx1="http://schemas.microsoft.com/office/drawing/2015/9/8/chartex" xmlns:mc="http://schemas.openxmlformats.org/markup-compatibility/2006" xmlns:o="urn:schemas-microsoft-com:office:office" xmlns:r="http://schemas.openxmlformats.org/officeDocument/2006/relationships" xmlns:m="http://schemas.openxmlformats.org/officeDocument/2006/math" xmlns:v="urn:schemas-microsoft-com:vml" xmlns:wp14="http://schemas.microsoft.com/office/word/2010/wordprocessingDrawing" xmlns:wp="http://schemas.openxmlformats.org/drawingml/2006/wordprocessingDrawing" xmlns:w10="urn:schemas-microsoft-com:office:word" xmlns:w="http://schemas.openxmlformats.org/wordprocessingml/2006/main" xmlns:w14="http://schemas.microsoft.com/office/word/2010/wordml" xmlns:w15="http://schemas.microsoft.com/office/word/2012/wordml" xmlns:w16se="http://schemas.microsoft.com/office/word/2015/wordml/symex" xmlns:wpg="http://schemas.microsoft.com/office/word/2010/wordprocessingGroup" xmlns:wpi="http://schemas.microsoft.com/office/word/2010/wordprocessingInk" xmlns:wne="http://schemas.microsoft.com/office/word/2006/wordml" xmlns:wps="http://schemas.microsoft.com/office/word/2010/wordprocessingShape" mc:Ignorable="w14 w15 w16se wp14">
+<w:document xmlns:wpc="http://schemas.microsoft.com/office/word/2010/wordprocessingCanvas" xmlns:cx="http://schemas.microsoft.com/office/drawing/2014/chartex" xmlns:mc="http://schemas.openxmlformats.org/markup-compatibility/2006" xmlns:o="urn:schemas-microsoft-com:office:office" xmlns:r="http://schemas.openxmlformats.org/officeDocument/2006/relationships" xmlns:m="http://schemas.openxmlformats.org/officeDocument/2006/math" xmlns:v="urn:schemas-microsoft-com:vml" xmlns:wp14="http://schemas.microsoft.com/office/word/2010/wordprocessingDrawing" xmlns:wp="http://schemas.openxmlformats.org/drawingml/2006/wordprocessingDrawing" xmlns:w10="urn:schemas-microsoft-com:office:word" xmlns:w="http://schemas.openxmlformats.org/wordprocessingml/2006/main" xmlns:w14="http://schemas.microsoft.com/office/word/2010/wordml" xmlns:w15="http://schemas.microsoft.com/office/word/2012/wordml" xmlns:w16se="http://schemas.microsoft.com/office/word/2015/wordml/symex" xmlns:wpg="http://schemas.microsoft.com/office/word/2010/wordprocessingGroup" xmlns:wpi="http://schemas.microsoft.com/office/word/2010/wordprocessingInk" xmlns:wne="http://schemas.microsoft.com/office/word/2006/wordml" xmlns:wps="http://schemas.microsoft.com/office/word/2010/wordprocessingShape" mc:Ignorable="w14 w15 w16se wp14">
   <w:body>
     <w:tbl>
       <w:tblPr>
@@ -42,7 +42,6 @@
                 <w:b/>
               </w:rPr>
             </w:pPr>
-            <w:bookmarkStart w:id="0" w:name="_GoBack"/>
             <w:r>
               <w:rPr>
                 <w:b/>
@@ -116,7 +115,10 @@
               <w:spacing w:before="240"/>
             </w:pPr>
             <w:r>
-              <w:t>Autentificación de Usuario</w:t>
+              <w:t>Autentificación de U</w:t>
+            </w:r>
+            <w:r>
+              <w:t>suario</w:t>
             </w:r>
           </w:p>
         </w:tc>
@@ -168,7 +170,9 @@
             <w:hyperlink r:id="rId5" w:anchor="heading=h.97l0qyjdzjb5">
               <w:r>
                 <w:rPr>
-                  <w:rFonts w:eastAsia="Calibri"/>
+                  <w:rFonts w:ascii="Calibri" w:eastAsia="Calibri" w:hAnsi="Calibri" w:cs="Calibri"/>
+                  <w:sz w:val="24"/>
+                  <w:szCs w:val="24"/>
                 </w:rPr>
                 <w:t xml:space="preserve">Debe contar con </w:t>
               </w:r>
@@ -176,7 +180,9 @@
             <w:hyperlink r:id="rId6" w:anchor="heading=h.97l0qyjdzjb5">
               <w:r>
                 <w:rPr>
-                  <w:rFonts w:eastAsia="Calibri"/>
+                  <w:rFonts w:ascii="Calibri" w:eastAsia="Calibri" w:hAnsi="Calibri" w:cs="Calibri"/>
+                  <w:sz w:val="24"/>
+                  <w:szCs w:val="24"/>
                   <w:highlight w:val="white"/>
                 </w:rPr>
                 <w:t xml:space="preserve">una </w:t>
@@ -185,17 +191,23 @@
             <w:hyperlink r:id="rId7" w:anchor="heading=h.97l0qyjdzjb5">
               <w:r>
                 <w:rPr>
-                  <w:rFonts w:eastAsia="Calibri"/>
+                  <w:rFonts w:ascii="Calibri" w:eastAsia="Calibri" w:hAnsi="Calibri" w:cs="Calibri"/>
+                  <w:sz w:val="24"/>
+                  <w:szCs w:val="24"/>
                 </w:rPr>
-                <w:t>cuenta de acceso a la aplicación: Cliente</w:t>
+                <w:t>cu</w:t>
+              </w:r>
+              <w:bookmarkStart w:id="0" w:name="_GoBack"/>
+              <w:bookmarkEnd w:id="0"/>
+              <w:r>
+                <w:rPr>
+                  <w:rFonts w:ascii="Calibri" w:eastAsia="Calibri" w:hAnsi="Calibri" w:cs="Calibri"/>
+                  <w:sz w:val="24"/>
+                  <w:szCs w:val="24"/>
+                </w:rPr>
+                <w:t>enta de acceso a la aplicación: Cliente</w:t>
               </w:r>
             </w:hyperlink>
-            <w:r>
-              <w:rPr>
-                <w:rFonts w:eastAsia="Calibri"/>
-              </w:rPr>
-              <w:t>.</w:t>
-            </w:r>
           </w:p>
         </w:tc>
       </w:tr>
@@ -246,9 +258,6 @@
             <w:r>
               <w:t>El sistema podrá ser consultado por el cliente dependiendo de cumplir con los requisitos de registro y acceso crediticio en línea</w:t>
             </w:r>
-            <w:r>
-              <w:t>.</w:t>
-            </w:r>
           </w:p>
         </w:tc>
       </w:tr>
@@ -339,7 +348,6 @@
           </w:p>
         </w:tc>
       </w:tr>
-      <w:bookmarkEnd w:id="0"/>
     </w:tbl>
     <w:p/>
     <w:sectPr>
@@ -353,7 +361,7 @@
 </file>
 
 <file path=word/numbering.xml><?xml version="1.0" encoding="utf-8"?>
-<w:numbering xmlns:wpc="http://schemas.microsoft.com/office/word/2010/wordprocessingCanvas" xmlns:cx="http://schemas.microsoft.com/office/drawing/2014/chartex" xmlns:cx1="http://schemas.microsoft.com/office/drawing/2015/9/8/chartex" xmlns:mc="http://schemas.openxmlformats.org/markup-compatibility/2006" xmlns:o="urn:schemas-microsoft-com:office:office" xmlns:r="http://schemas.openxmlformats.org/officeDocument/2006/relationships" xmlns:m="http://schemas.openxmlformats.org/officeDocument/2006/math" xmlns:v="urn:schemas-microsoft-com:vml" xmlns:wp14="http://schemas.microsoft.com/office/word/2010/wordprocessingDrawing" xmlns:wp="http://schemas.openxmlformats.org/drawingml/2006/wordprocessingDrawing" xmlns:w10="urn:schemas-microsoft-com:office:word" xmlns:w="http://schemas.openxmlformats.org/wordprocessingml/2006/main" xmlns:w14="http://schemas.microsoft.com/office/word/2010/wordml" xmlns:w15="http://schemas.microsoft.com/office/word/2012/wordml" xmlns:w16se="http://schemas.microsoft.com/office/word/2015/wordml/symex" xmlns:wpg="http://schemas.microsoft.com/office/word/2010/wordprocessingGroup" xmlns:wpi="http://schemas.microsoft.com/office/word/2010/wordprocessingInk" xmlns:wne="http://schemas.microsoft.com/office/word/2006/wordml" xmlns:wps="http://schemas.microsoft.com/office/word/2010/wordprocessingShape" mc:Ignorable="w14 w15 w16se wp14">
+<w:numbering xmlns:wpc="http://schemas.microsoft.com/office/word/2010/wordprocessingCanvas" xmlns:cx="http://schemas.microsoft.com/office/drawing/2014/chartex" xmlns:mc="http://schemas.openxmlformats.org/markup-compatibility/2006" xmlns:o="urn:schemas-microsoft-com:office:office" xmlns:r="http://schemas.openxmlformats.org/officeDocument/2006/relationships" xmlns:m="http://schemas.openxmlformats.org/officeDocument/2006/math" xmlns:v="urn:schemas-microsoft-com:vml" xmlns:wp14="http://schemas.microsoft.com/office/word/2010/wordprocessingDrawing" xmlns:wp="http://schemas.openxmlformats.org/drawingml/2006/wordprocessingDrawing" xmlns:w10="urn:schemas-microsoft-com:office:word" xmlns:w="http://schemas.openxmlformats.org/wordprocessingml/2006/main" xmlns:w14="http://schemas.microsoft.com/office/word/2010/wordml" xmlns:w15="http://schemas.microsoft.com/office/word/2012/wordml" xmlns:w16se="http://schemas.microsoft.com/office/word/2015/wordml/symex" xmlns:wpg="http://schemas.microsoft.com/office/word/2010/wordprocessingGroup" xmlns:wpi="http://schemas.microsoft.com/office/word/2010/wordprocessingInk" xmlns:wne="http://schemas.microsoft.com/office/word/2006/wordml" xmlns:wps="http://schemas.microsoft.com/office/word/2010/wordprocessingShape" mc:Ignorable="w14 w15 w16se wp14">
   <w:abstractNum w:abstractNumId="0" w15:restartNumberingAfterBreak="0">
     <w:nsid w:val="677E25DA"/>
     <w:multiLevelType w:val="multilevel"/>

</xml_diff>

<commit_message>
cambio en tipo y tamanio de letra
</commit_message>
<xml_diff>
--- a/Desarrollo/AGSCPI/AGSCPI-DER/AGSCPI-DERAU.DOCX
+++ b/Desarrollo/AGSCPI/AGSCPI-DER/AGSCPI-DERAU.DOCX
@@ -1,6 +1,6 @@
 
 <file path=word/document.xml><?xml version="1.0" encoding="utf-8"?>
-<w:document xmlns:wpc="http://schemas.microsoft.com/office/word/2010/wordprocessingCanvas" xmlns:cx="http://schemas.microsoft.com/office/drawing/2014/chartex" xmlns:mc="http://schemas.openxmlformats.org/markup-compatibility/2006" xmlns:o="urn:schemas-microsoft-com:office:office" xmlns:r="http://schemas.openxmlformats.org/officeDocument/2006/relationships" xmlns:m="http://schemas.openxmlformats.org/officeDocument/2006/math" xmlns:v="urn:schemas-microsoft-com:vml" xmlns:wp14="http://schemas.microsoft.com/office/word/2010/wordprocessingDrawing" xmlns:wp="http://schemas.openxmlformats.org/drawingml/2006/wordprocessingDrawing" xmlns:w10="urn:schemas-microsoft-com:office:word" xmlns:w="http://schemas.openxmlformats.org/wordprocessingml/2006/main" xmlns:w14="http://schemas.microsoft.com/office/word/2010/wordml" xmlns:w15="http://schemas.microsoft.com/office/word/2012/wordml" xmlns:w16se="http://schemas.microsoft.com/office/word/2015/wordml/symex" xmlns:wpg="http://schemas.microsoft.com/office/word/2010/wordprocessingGroup" xmlns:wpi="http://schemas.microsoft.com/office/word/2010/wordprocessingInk" xmlns:wne="http://schemas.microsoft.com/office/word/2006/wordml" xmlns:wps="http://schemas.microsoft.com/office/word/2010/wordprocessingShape" mc:Ignorable="w14 w15 w16se wp14">
+<w:document xmlns:wpc="http://schemas.microsoft.com/office/word/2010/wordprocessingCanvas" xmlns:cx="http://schemas.microsoft.com/office/drawing/2014/chartex" xmlns:cx1="http://schemas.microsoft.com/office/drawing/2015/9/8/chartex" xmlns:mc="http://schemas.openxmlformats.org/markup-compatibility/2006" xmlns:o="urn:schemas-microsoft-com:office:office" xmlns:r="http://schemas.openxmlformats.org/officeDocument/2006/relationships" xmlns:m="http://schemas.openxmlformats.org/officeDocument/2006/math" xmlns:v="urn:schemas-microsoft-com:vml" xmlns:wp14="http://schemas.microsoft.com/office/word/2010/wordprocessingDrawing" xmlns:wp="http://schemas.openxmlformats.org/drawingml/2006/wordprocessingDrawing" xmlns:w10="urn:schemas-microsoft-com:office:word" xmlns:w="http://schemas.openxmlformats.org/wordprocessingml/2006/main" xmlns:w14="http://schemas.microsoft.com/office/word/2010/wordml" xmlns:w15="http://schemas.microsoft.com/office/word/2012/wordml" xmlns:w16se="http://schemas.microsoft.com/office/word/2015/wordml/symex" xmlns:wpg="http://schemas.microsoft.com/office/word/2010/wordprocessingGroup" xmlns:wpi="http://schemas.microsoft.com/office/word/2010/wordprocessingInk" xmlns:wne="http://schemas.microsoft.com/office/word/2006/wordml" xmlns:wps="http://schemas.microsoft.com/office/word/2010/wordprocessingShape" mc:Ignorable="w14 w15 w16se wp14">
   <w:body>
     <w:tbl>
       <w:tblPr>
@@ -42,6 +42,7 @@
                 <w:b/>
               </w:rPr>
             </w:pPr>
+            <w:bookmarkStart w:id="0" w:name="_GoBack" w:colFirst="0" w:colLast="1"/>
             <w:r>
               <w:rPr>
                 <w:b/>
@@ -115,10 +116,7 @@
               <w:spacing w:before="240"/>
             </w:pPr>
             <w:r>
-              <w:t>Autentificación de U</w:t>
-            </w:r>
-            <w:r>
-              <w:t>suario</w:t>
+              <w:t>Autentificación de Usuario</w:t>
             </w:r>
           </w:p>
         </w:tc>
@@ -170,9 +168,7 @@
             <w:hyperlink r:id="rId5" w:anchor="heading=h.97l0qyjdzjb5">
               <w:r>
                 <w:rPr>
-                  <w:rFonts w:ascii="Calibri" w:eastAsia="Calibri" w:hAnsi="Calibri" w:cs="Calibri"/>
-                  <w:sz w:val="24"/>
-                  <w:szCs w:val="24"/>
+                  <w:rFonts w:eastAsia="Calibri"/>
                 </w:rPr>
                 <w:t xml:space="preserve">Debe contar con </w:t>
               </w:r>
@@ -180,9 +176,7 @@
             <w:hyperlink r:id="rId6" w:anchor="heading=h.97l0qyjdzjb5">
               <w:r>
                 <w:rPr>
-                  <w:rFonts w:ascii="Calibri" w:eastAsia="Calibri" w:hAnsi="Calibri" w:cs="Calibri"/>
-                  <w:sz w:val="24"/>
-                  <w:szCs w:val="24"/>
+                  <w:rFonts w:eastAsia="Calibri"/>
                   <w:highlight w:val="white"/>
                 </w:rPr>
                 <w:t xml:space="preserve">una </w:t>
@@ -191,21 +185,9 @@
             <w:hyperlink r:id="rId7" w:anchor="heading=h.97l0qyjdzjb5">
               <w:r>
                 <w:rPr>
-                  <w:rFonts w:ascii="Calibri" w:eastAsia="Calibri" w:hAnsi="Calibri" w:cs="Calibri"/>
-                  <w:sz w:val="24"/>
-                  <w:szCs w:val="24"/>
+                  <w:rFonts w:eastAsia="Calibri"/>
                 </w:rPr>
-                <w:t>cu</w:t>
-              </w:r>
-              <w:bookmarkStart w:id="0" w:name="_GoBack"/>
-              <w:bookmarkEnd w:id="0"/>
-              <w:r>
-                <w:rPr>
-                  <w:rFonts w:ascii="Calibri" w:eastAsia="Calibri" w:hAnsi="Calibri" w:cs="Calibri"/>
-                  <w:sz w:val="24"/>
-                  <w:szCs w:val="24"/>
-                </w:rPr>
-                <w:t>enta de acceso a la aplicación: Cliente</w:t>
+                <w:t>cuenta de acceso a la aplicación: Cliente</w:t>
               </w:r>
             </w:hyperlink>
           </w:p>
@@ -348,6 +330,7 @@
           </w:p>
         </w:tc>
       </w:tr>
+      <w:bookmarkEnd w:id="0"/>
     </w:tbl>
     <w:p/>
     <w:sectPr>
@@ -361,7 +344,7 @@
 </file>
 
 <file path=word/numbering.xml><?xml version="1.0" encoding="utf-8"?>
-<w:numbering xmlns:wpc="http://schemas.microsoft.com/office/word/2010/wordprocessingCanvas" xmlns:cx="http://schemas.microsoft.com/office/drawing/2014/chartex" xmlns:mc="http://schemas.openxmlformats.org/markup-compatibility/2006" xmlns:o="urn:schemas-microsoft-com:office:office" xmlns:r="http://schemas.openxmlformats.org/officeDocument/2006/relationships" xmlns:m="http://schemas.openxmlformats.org/officeDocument/2006/math" xmlns:v="urn:schemas-microsoft-com:vml" xmlns:wp14="http://schemas.microsoft.com/office/word/2010/wordprocessingDrawing" xmlns:wp="http://schemas.openxmlformats.org/drawingml/2006/wordprocessingDrawing" xmlns:w10="urn:schemas-microsoft-com:office:word" xmlns:w="http://schemas.openxmlformats.org/wordprocessingml/2006/main" xmlns:w14="http://schemas.microsoft.com/office/word/2010/wordml" xmlns:w15="http://schemas.microsoft.com/office/word/2012/wordml" xmlns:w16se="http://schemas.microsoft.com/office/word/2015/wordml/symex" xmlns:wpg="http://schemas.microsoft.com/office/word/2010/wordprocessingGroup" xmlns:wpi="http://schemas.microsoft.com/office/word/2010/wordprocessingInk" xmlns:wne="http://schemas.microsoft.com/office/word/2006/wordml" xmlns:wps="http://schemas.microsoft.com/office/word/2010/wordprocessingShape" mc:Ignorable="w14 w15 w16se wp14">
+<w:numbering xmlns:wpc="http://schemas.microsoft.com/office/word/2010/wordprocessingCanvas" xmlns:cx="http://schemas.microsoft.com/office/drawing/2014/chartex" xmlns:cx1="http://schemas.microsoft.com/office/drawing/2015/9/8/chartex" xmlns:mc="http://schemas.openxmlformats.org/markup-compatibility/2006" xmlns:o="urn:schemas-microsoft-com:office:office" xmlns:r="http://schemas.openxmlformats.org/officeDocument/2006/relationships" xmlns:m="http://schemas.openxmlformats.org/officeDocument/2006/math" xmlns:v="urn:schemas-microsoft-com:vml" xmlns:wp14="http://schemas.microsoft.com/office/word/2010/wordprocessingDrawing" xmlns:wp="http://schemas.openxmlformats.org/drawingml/2006/wordprocessingDrawing" xmlns:w10="urn:schemas-microsoft-com:office:word" xmlns:w="http://schemas.openxmlformats.org/wordprocessingml/2006/main" xmlns:w14="http://schemas.microsoft.com/office/word/2010/wordml" xmlns:w15="http://schemas.microsoft.com/office/word/2012/wordml" xmlns:w16se="http://schemas.microsoft.com/office/word/2015/wordml/symex" xmlns:wpg="http://schemas.microsoft.com/office/word/2010/wordprocessingGroup" xmlns:wpi="http://schemas.microsoft.com/office/word/2010/wordprocessingInk" xmlns:wne="http://schemas.microsoft.com/office/word/2006/wordml" xmlns:wps="http://schemas.microsoft.com/office/word/2010/wordprocessingShape" mc:Ignorable="w14 w15 w16se wp14">
   <w:abstractNum w:abstractNumId="0" w15:restartNumberingAfterBreak="0">
     <w:nsid w:val="677E25DA"/>
     <w:multiLevelType w:val="multilevel"/>

</xml_diff>